<commit_message>
Uppdaterat TKB (dock fortfarande inte riktigt i slutgiltigt format). Uppdaterat mappstrukturen något och lagt till arbetsmaterial i separat mapp.
</commit_message>
<xml_diff>
--- a/ServiceInteractions/riv/clinicalprocess/logistics/logistics/trunk/docs/AB_clinicalprocess_logistics_logistics_3.0_RC1_snapshot.docx
+++ b/ServiceInteractions/riv/clinicalprocess/logistics/logistics/trunk/docs/AB_clinicalprocess_logistics_logistics_3.0_RC1_snapshot.docx
@@ -210,7 +210,7 @@
           <w:sz w:val="36"/>
           <w:szCs w:val="36"/>
         </w:rPr>
-        <w:t>13</w:t>
+        <w:t>1</w:t>
       </w:r>
       <w:r>
         <w:rPr>
@@ -219,6 +219,14 @@
           <w:szCs w:val="36"/>
         </w:rPr>
         <w:fldChar w:fldCharType="end"/>
+      </w:r>
+      <w:r>
+        <w:rPr>
+          <w:color w:val="92D050"/>
+          <w:sz w:val="36"/>
+          <w:szCs w:val="36"/>
+        </w:rPr>
+        <w:t>4</w:t>
       </w:r>
     </w:p>
     <w:p>
@@ -1212,8 +1220,13 @@
               <w:jc w:val="center"/>
             </w:pPr>
             <w:r>
-              <w:t>2014-03-13</w:t>
+              <w:t>2014-03-1</w:t>
             </w:r>
+            <w:r>
+              <w:t>4</w:t>
+            </w:r>
+            <w:bookmarkStart w:id="1" w:name="_GoBack"/>
+            <w:bookmarkEnd w:id="1"/>
           </w:p>
         </w:tc>
         <w:tc>
@@ -1254,8 +1267,6 @@
               </w:rPr>
               <w:t>Björn Genfors, Mawell</w:t>
             </w:r>
-            <w:bookmarkStart w:id="1" w:name="_GoBack"/>
-            <w:bookmarkEnd w:id="1"/>
           </w:p>
         </w:tc>
         <w:tc>
@@ -2536,7 +2547,7 @@
     </w:r>
     <w:bookmarkStart w:id="13" w:name="Date1"/>
     <w:r>
-      <w:t>13</w:t>
+      <w:t>14</w:t>
     </w:r>
     <w:r>
       <w:t xml:space="preserve"> </w:t>
@@ -2682,16 +2693,31 @@
                             </w:rPr>
                             <w:t xml:space="preserve"> (</w:t>
                           </w:r>
-                          <w:fldSimple w:instr=" SECTIONPAGES   \* MERGEFORMAT ">
-                            <w:r>
-                              <w:rPr>
-                                <w:noProof/>
-                                <w:sz w:val="16"/>
-                                <w:szCs w:val="16"/>
-                              </w:rPr>
-                              <w:t>5</w:t>
-                            </w:r>
-                          </w:fldSimple>
+                          <w:r>
+                            <w:fldChar w:fldCharType="begin"/>
+                          </w:r>
+                          <w:r>
+                            <w:instrText xml:space="preserve"> SECTIONPAGES   \* MERGEFORMAT </w:instrText>
+                          </w:r>
+                          <w:r>
+                            <w:fldChar w:fldCharType="separate"/>
+                          </w:r>
+                          <w:r>
+                            <w:rPr>
+                              <w:noProof/>
+                              <w:sz w:val="16"/>
+                              <w:szCs w:val="16"/>
+                            </w:rPr>
+                            <w:t>5</w:t>
+                          </w:r>
+                          <w:r>
+                            <w:rPr>
+                              <w:noProof/>
+                              <w:sz w:val="16"/>
+                              <w:szCs w:val="16"/>
+                            </w:rPr>
+                            <w:fldChar w:fldCharType="end"/>
+                          </w:r>
                           <w:r>
                             <w:rPr>
                               <w:sz w:val="16"/>
@@ -2773,16 +2799,31 @@
                       </w:rPr>
                       <w:t xml:space="preserve"> (</w:t>
                     </w:r>
-                    <w:fldSimple w:instr=" SECTIONPAGES   \* MERGEFORMAT ">
-                      <w:r>
-                        <w:rPr>
-                          <w:noProof/>
-                          <w:sz w:val="16"/>
-                          <w:szCs w:val="16"/>
-                        </w:rPr>
-                        <w:t>5</w:t>
-                      </w:r>
-                    </w:fldSimple>
+                    <w:r>
+                      <w:fldChar w:fldCharType="begin"/>
+                    </w:r>
+                    <w:r>
+                      <w:instrText xml:space="preserve"> SECTIONPAGES   \* MERGEFORMAT </w:instrText>
+                    </w:r>
+                    <w:r>
+                      <w:fldChar w:fldCharType="separate"/>
+                    </w:r>
+                    <w:r>
+                      <w:rPr>
+                        <w:noProof/>
+                        <w:sz w:val="16"/>
+                        <w:szCs w:val="16"/>
+                      </w:rPr>
+                      <w:t>5</w:t>
+                    </w:r>
+                    <w:r>
+                      <w:rPr>
+                        <w:noProof/>
+                        <w:sz w:val="16"/>
+                        <w:szCs w:val="16"/>
+                      </w:rPr>
+                      <w:fldChar w:fldCharType="end"/>
+                    </w:r>
                     <w:r>
                       <w:rPr>
                         <w:sz w:val="16"/>
@@ -2878,7 +2919,10 @@
     </w:r>
     <w:bookmarkStart w:id="16" w:name="Date"/>
     <w:r>
-      <w:t>13</w:t>
+      <w:t>1</w:t>
+    </w:r>
+    <w:r>
+      <w:t>4</w:t>
     </w:r>
     <w:r>
       <w:t xml:space="preserve"> </w:t>
@@ -3297,16 +3341,31 @@
                             </w:rPr>
                             <w:t xml:space="preserve"> (</w:t>
                           </w:r>
-                          <w:fldSimple w:instr=" SECTIONPAGES   \* MERGEFORMAT ">
-                            <w:r>
-                              <w:rPr>
-                                <w:noProof/>
-                                <w:sz w:val="16"/>
-                                <w:szCs w:val="16"/>
-                              </w:rPr>
-                              <w:t>5</w:t>
-                            </w:r>
-                          </w:fldSimple>
+                          <w:r>
+                            <w:fldChar w:fldCharType="begin"/>
+                          </w:r>
+                          <w:r>
+                            <w:instrText xml:space="preserve"> SECTIONPAGES   \* MERGEFORMAT </w:instrText>
+                          </w:r>
+                          <w:r>
+                            <w:fldChar w:fldCharType="separate"/>
+                          </w:r>
+                          <w:r>
+                            <w:rPr>
+                              <w:noProof/>
+                              <w:sz w:val="16"/>
+                              <w:szCs w:val="16"/>
+                            </w:rPr>
+                            <w:t>5</w:t>
+                          </w:r>
+                          <w:r>
+                            <w:rPr>
+                              <w:noProof/>
+                              <w:sz w:val="16"/>
+                              <w:szCs w:val="16"/>
+                            </w:rPr>
+                            <w:fldChar w:fldCharType="end"/>
+                          </w:r>
                           <w:r>
                             <w:rPr>
                               <w:sz w:val="16"/>
@@ -3388,16 +3447,31 @@
                       </w:rPr>
                       <w:t xml:space="preserve"> (</w:t>
                     </w:r>
-                    <w:fldSimple w:instr=" SECTIONPAGES   \* MERGEFORMAT ">
-                      <w:r>
-                        <w:rPr>
-                          <w:noProof/>
-                          <w:sz w:val="16"/>
-                          <w:szCs w:val="16"/>
-                        </w:rPr>
-                        <w:t>5</w:t>
-                      </w:r>
-                    </w:fldSimple>
+                    <w:r>
+                      <w:fldChar w:fldCharType="begin"/>
+                    </w:r>
+                    <w:r>
+                      <w:instrText xml:space="preserve"> SECTIONPAGES   \* MERGEFORMAT </w:instrText>
+                    </w:r>
+                    <w:r>
+                      <w:fldChar w:fldCharType="separate"/>
+                    </w:r>
+                    <w:r>
+                      <w:rPr>
+                        <w:noProof/>
+                        <w:sz w:val="16"/>
+                        <w:szCs w:val="16"/>
+                      </w:rPr>
+                      <w:t>5</w:t>
+                    </w:r>
+                    <w:r>
+                      <w:rPr>
+                        <w:noProof/>
+                        <w:sz w:val="16"/>
+                        <w:szCs w:val="16"/>
+                      </w:rPr>
+                      <w:fldChar w:fldCharType="end"/>
+                    </w:r>
                     <w:r>
                       <w:rPr>
                         <w:sz w:val="16"/>
@@ -8456,7 +8530,7 @@
 </file>
 
 <file path=customXml/itemProps1.xml><?xml version="1.0" encoding="utf-8"?>
-<ds:datastoreItem xmlns:ds="http://schemas.openxmlformats.org/officeDocument/2006/customXml" ds:itemID="{31593904-C32E-4D52-8E85-4913828C3E65}">
+<ds:datastoreItem xmlns:ds="http://schemas.openxmlformats.org/officeDocument/2006/customXml" ds:itemID="{A751194F-0FE4-4A78-99E5-D03C983557A7}">
   <ds:schemaRefs>
     <ds:schemaRef ds:uri="http://schemas.openxmlformats.org/officeDocument/2006/bibliography"/>
   </ds:schemaRefs>

</xml_diff>

<commit_message>
Uppdaterat datum på TKB och AB
</commit_message>
<xml_diff>
--- a/ServiceInteractions/riv/clinicalprocess/logistics/logistics/trunk/docs/AB_clinicalprocess_logistics_logistics_3.0_RC1_snapshot.docx
+++ b/ServiceInteractions/riv/clinicalprocess/logistics/logistics/trunk/docs/AB_clinicalprocess_logistics_logistics_3.0_RC1_snapshot.docx
@@ -46,13 +46,23 @@
           <w:szCs w:val="56"/>
         </w:rPr>
       </w:pPr>
+      <w:proofErr w:type="spellStart"/>
       <w:r>
         <w:rPr>
           <w:rFonts w:ascii="Arial" w:hAnsi="Arial" w:cs="Arial"/>
           <w:sz w:val="56"/>
           <w:szCs w:val="56"/>
         </w:rPr>
-        <w:t>arkitekturella beslut</w:t>
+        <w:t>arkitekturella</w:t>
+      </w:r>
+      <w:proofErr w:type="spellEnd"/>
+      <w:r>
+        <w:rPr>
+          <w:rFonts w:ascii="Arial" w:hAnsi="Arial" w:cs="Arial"/>
+          <w:sz w:val="56"/>
+          <w:szCs w:val="56"/>
+        </w:rPr>
+        <w:t xml:space="preserve"> beslut</w:t>
       </w:r>
     </w:p>
     <w:p>
@@ -122,6 +132,7 @@
         </w:rPr>
         <w:t>0</w:t>
       </w:r>
+      <w:proofErr w:type="gramStart"/>
       <w:r>
         <w:rPr>
           <w:sz w:val="36"/>
@@ -137,6 +148,7 @@
         </w:rPr>
         <w:t>RC1</w:t>
       </w:r>
+      <w:proofErr w:type="gramEnd"/>
     </w:p>
     <w:p>
       <w:pPr>
@@ -210,6 +222,14 @@
           <w:sz w:val="36"/>
           <w:szCs w:val="36"/>
         </w:rPr>
+        <w:t>2</w:t>
+      </w:r>
+      <w:r>
+        <w:rPr>
+          <w:color w:val="92D050"/>
+          <w:sz w:val="36"/>
+          <w:szCs w:val="36"/>
+        </w:rPr>
         <w:t>1</w:t>
       </w:r>
       <w:r>
@@ -219,14 +239,6 @@
           <w:szCs w:val="36"/>
         </w:rPr>
         <w:fldChar w:fldCharType="end"/>
-      </w:r>
-      <w:r>
-        <w:rPr>
-          <w:color w:val="92D050"/>
-          <w:sz w:val="36"/>
-          <w:szCs w:val="36"/>
-        </w:rPr>
-        <w:t>4</w:t>
       </w:r>
     </w:p>
     <w:p>
@@ -866,13 +878,47 @@
                 <w:sz w:val="20"/>
               </w:rPr>
             </w:pPr>
+            <w:proofErr w:type="spellStart"/>
             <w:r>
               <w:rPr>
                 <w:b/>
                 <w:sz w:val="20"/>
               </w:rPr>
-              <w:t>Ändringar gjorda av</w:t>
+              <w:t>Ändringar</w:t>
             </w:r>
+            <w:proofErr w:type="spellEnd"/>
+            <w:r>
+              <w:rPr>
+                <w:b/>
+                <w:sz w:val="20"/>
+              </w:rPr>
+              <w:t xml:space="preserve"> </w:t>
+            </w:r>
+            <w:proofErr w:type="spellStart"/>
+            <w:r>
+              <w:rPr>
+                <w:b/>
+                <w:sz w:val="20"/>
+              </w:rPr>
+              <w:t>gjorda</w:t>
+            </w:r>
+            <w:proofErr w:type="spellEnd"/>
+            <w:r>
+              <w:rPr>
+                <w:b/>
+                <w:sz w:val="20"/>
+              </w:rPr>
+              <w:t xml:space="preserve"> </w:t>
+            </w:r>
+            <w:proofErr w:type="spellStart"/>
+            <w:r>
+              <w:rPr>
+                <w:b/>
+                <w:sz w:val="20"/>
+              </w:rPr>
+              <w:t>av</w:t>
+            </w:r>
+            <w:proofErr w:type="spellEnd"/>
           </w:p>
         </w:tc>
         <w:tc>
@@ -889,13 +935,31 @@
                 <w:sz w:val="20"/>
               </w:rPr>
             </w:pPr>
+            <w:proofErr w:type="spellStart"/>
             <w:r>
               <w:rPr>
                 <w:b/>
                 <w:sz w:val="20"/>
               </w:rPr>
-              <w:t>Granskad av</w:t>
+              <w:t>Granskad</w:t>
             </w:r>
+            <w:proofErr w:type="spellEnd"/>
+            <w:r>
+              <w:rPr>
+                <w:b/>
+                <w:sz w:val="20"/>
+              </w:rPr>
+              <w:t xml:space="preserve"> </w:t>
+            </w:r>
+            <w:proofErr w:type="spellStart"/>
+            <w:r>
+              <w:rPr>
+                <w:b/>
+                <w:sz w:val="20"/>
+              </w:rPr>
+              <w:t>av</w:t>
+            </w:r>
+            <w:proofErr w:type="spellEnd"/>
           </w:p>
         </w:tc>
       </w:tr>
@@ -983,8 +1047,13 @@
             <w:r>
               <w:t xml:space="preserve">, </w:t>
             </w:r>
+            <w:proofErr w:type="spellStart"/>
             <w:r>
-              <w:t>Cynergia AB</w:t>
+              <w:t>Cynergia</w:t>
+            </w:r>
+            <w:proofErr w:type="spellEnd"/>
+            <w:r>
+              <w:t xml:space="preserve"> AB</w:t>
             </w:r>
           </w:p>
         </w:tc>
@@ -1153,7 +1222,21 @@
               <w:rPr>
                 <w:lang w:val="sv-SE"/>
               </w:rPr>
-              <w:t>Rättat skrivfel och rc nummer</w:t>
+              <w:t xml:space="preserve">Rättat skrivfel och </w:t>
+            </w:r>
+            <w:proofErr w:type="spellStart"/>
+            <w:r>
+              <w:rPr>
+                <w:lang w:val="sv-SE"/>
+              </w:rPr>
+              <w:t>rc</w:t>
+            </w:r>
+            <w:proofErr w:type="spellEnd"/>
+            <w:r>
+              <w:rPr>
+                <w:lang w:val="sv-SE"/>
+              </w:rPr>
+              <w:t xml:space="preserve"> nummer</w:t>
             </w:r>
           </w:p>
         </w:tc>
@@ -1220,13 +1303,8 @@
               <w:jc w:val="center"/>
             </w:pPr>
             <w:r>
-              <w:t>2014-03-1</w:t>
+              <w:t>2014-03-21</w:t>
             </w:r>
-            <w:r>
-              <w:t>4</w:t>
-            </w:r>
-            <w:bookmarkStart w:id="1" w:name="_GoBack"/>
-            <w:bookmarkEnd w:id="1"/>
           </w:p>
         </w:tc>
         <w:tc>
@@ -1293,7 +1371,7 @@
           <w:sz w:val="36"/>
         </w:rPr>
       </w:pPr>
-      <w:bookmarkStart w:id="2" w:name="_Toc185913451"/>
+      <w:bookmarkStart w:id="1" w:name="_Toc185913451"/>
     </w:p>
     <w:p>
       <w:pPr>
@@ -1451,8 +1529,16 @@
               <w:rPr>
                 <w:lang w:val="sv-SE"/>
               </w:rPr>
-              <w:t>Tjänstekontraktsbeskrivning clinicalprocess_logistics_logistics</w:t>
+              <w:t xml:space="preserve">Tjänstekontraktsbeskrivning </w:t>
             </w:r>
+            <w:proofErr w:type="spellStart"/>
+            <w:r>
+              <w:rPr>
+                <w:lang w:val="sv-SE"/>
+              </w:rPr>
+              <w:t>clinicalprocess_logistics_logistics</w:t>
+            </w:r>
+            <w:proofErr w:type="spellEnd"/>
           </w:p>
         </w:tc>
         <w:tc>
@@ -1467,12 +1553,14 @@
                 <w:lang w:val="sv-SE"/>
               </w:rPr>
             </w:pPr>
+            <w:proofErr w:type="gramStart"/>
             <w:r>
               <w:rPr>
                 <w:lang w:val="sv-SE"/>
               </w:rPr>
               <w:t>---</w:t>
             </w:r>
+            <w:proofErr w:type="gramEnd"/>
           </w:p>
         </w:tc>
         <w:tc>
@@ -1532,17 +1620,33 @@
         <w:pStyle w:val="Rubrik1"/>
         <w:ind w:left="720"/>
       </w:pPr>
-      <w:bookmarkStart w:id="3" w:name="_Toc380693931"/>
+      <w:bookmarkStart w:id="2" w:name="_Toc380693931"/>
       <w:r>
         <w:lastRenderedPageBreak/>
         <w:t>Inledning</w:t>
       </w:r>
+      <w:bookmarkEnd w:id="1"/>
       <w:bookmarkEnd w:id="2"/>
-      <w:bookmarkEnd w:id="3"/>
     </w:p>
     <w:p>
       <w:r>
-        <w:t>Detta dokument beskriver de viktiga arkitekturella beslut (AB) som fattats under projektet. Ett arkitekturellt beslut kan innefatta alla aspekter av arkitekturen såsom systemstruktur, funktionalitet, standarduppfyllnad samt operationella aspekter.</w:t>
+        <w:t xml:space="preserve">Detta dokument beskriver de viktiga </w:t>
+      </w:r>
+      <w:proofErr w:type="spellStart"/>
+      <w:r>
+        <w:t>arkitekturella</w:t>
+      </w:r>
+      <w:proofErr w:type="spellEnd"/>
+      <w:r>
+        <w:t xml:space="preserve"> beslut (AB) som fattats under projektet. Ett </w:t>
+      </w:r>
+      <w:proofErr w:type="spellStart"/>
+      <w:r>
+        <w:t>arkitekturellt</w:t>
+      </w:r>
+      <w:proofErr w:type="spellEnd"/>
+      <w:r>
+        <w:t xml:space="preserve"> beslut kan innefatta alla aspekter av arkitekturen såsom systemstruktur, funktionalitet, standarduppfyllnad samt operationella aspekter.</w:t>
       </w:r>
     </w:p>
     <w:p>
@@ -1570,12 +1674,14 @@
       <w:pPr>
         <w:pStyle w:val="Rubrik2"/>
       </w:pPr>
-      <w:bookmarkStart w:id="4" w:name="_Toc264866304"/>
-      <w:bookmarkStart w:id="5" w:name="_Toc185913452"/>
-      <w:bookmarkStart w:id="6" w:name="_Toc380693932"/>
+      <w:bookmarkStart w:id="3" w:name="_Toc264866304"/>
+      <w:bookmarkStart w:id="4" w:name="_Toc185913452"/>
+      <w:bookmarkStart w:id="5" w:name="_Toc380693932"/>
       <w:r>
         <w:t>Syfte</w:t>
       </w:r>
+      <w:bookmarkStart w:id="6" w:name="_GoBack"/>
+      <w:bookmarkEnd w:id="3"/>
       <w:bookmarkEnd w:id="4"/>
       <w:bookmarkEnd w:id="5"/>
       <w:bookmarkEnd w:id="6"/>
@@ -1613,7 +1719,21 @@
         <w:rPr>
           <w:lang w:val="sv-SE"/>
         </w:rPr>
-        <w:t>Etablera en enda plats där alla viktiga arkitekturella beslut samlas</w:t>
+        <w:t xml:space="preserve">Etablera en enda plats där alla viktiga </w:t>
+      </w:r>
+      <w:proofErr w:type="spellStart"/>
+      <w:r>
+        <w:rPr>
+          <w:lang w:val="sv-SE"/>
+        </w:rPr>
+        <w:t>arkitekturella</w:t>
+      </w:r>
+      <w:proofErr w:type="spellEnd"/>
+      <w:r>
+        <w:rPr>
+          <w:lang w:val="sv-SE"/>
+        </w:rPr>
+        <w:t xml:space="preserve"> beslut samlas</w:t>
       </w:r>
     </w:p>
     <w:p>
@@ -2118,9 +2238,14 @@
       <w:bookmarkStart w:id="8" w:name="_Toc264866307"/>
       <w:bookmarkStart w:id="9" w:name="_Toc185913455"/>
       <w:bookmarkStart w:id="10" w:name="_Toc380693934"/>
+      <w:proofErr w:type="spellStart"/>
       <w:r>
         <w:lastRenderedPageBreak/>
-        <w:t>Arkitekturella beslut</w:t>
+        <w:t>Arkitekturella</w:t>
+      </w:r>
+      <w:proofErr w:type="spellEnd"/>
+      <w:r>
+        <w:t xml:space="preserve"> beslut</w:t>
       </w:r>
       <w:bookmarkEnd w:id="8"/>
       <w:bookmarkEnd w:id="9"/>
@@ -2276,28 +2401,9 @@
         <w:color w:val="333333"/>
         <w:szCs w:val="12"/>
       </w:rPr>
-      <w:t>Center för eHälsa i samverkan</w:t>
+      <w:t xml:space="preserve">Center för </w:t>
     </w:r>
-    <w:r>
-      <w:rPr>
-        <w:color w:val="333333"/>
-        <w:szCs w:val="12"/>
-      </w:rPr>
-      <w:t xml:space="preserve"> koordinerar landstingens och regionernas samarbete för att </w:t>
-    </w:r>
-    <w:r>
-      <w:rPr>
-        <w:szCs w:val="12"/>
-      </w:rPr>
-      <w:t>förverkliga strategin för Nationell eHälsa – tillgänglig och säker information inom vård och omsorg</w:t>
-    </w:r>
-    <w:r>
-      <w:rPr>
-        <w:color w:val="333333"/>
-        <w:szCs w:val="12"/>
-      </w:rPr>
-      <w:t xml:space="preserve">. Centret ska skapa den långsiktighet som krävs för att utveckla och införa gemensamma eHälsostöd, infrastruktur och standarder som förbättrar informationstillgänglighet, kvalitet och patientsäkerhet. </w:t>
-    </w:r>
+    <w:proofErr w:type="spellStart"/>
     <w:r>
       <w:rPr>
         <w:i/>
@@ -2305,7 +2411,96 @@
         <w:color w:val="333333"/>
         <w:szCs w:val="12"/>
       </w:rPr>
-      <w:t>Center för eHälsa i samverkan</w:t>
+      <w:t>eHälsa</w:t>
+    </w:r>
+    <w:proofErr w:type="spellEnd"/>
+    <w:r>
+      <w:rPr>
+        <w:i/>
+        <w:iCs/>
+        <w:color w:val="333333"/>
+        <w:szCs w:val="12"/>
+      </w:rPr>
+      <w:t xml:space="preserve"> i samverkan</w:t>
+    </w:r>
+    <w:r>
+      <w:rPr>
+        <w:color w:val="333333"/>
+        <w:szCs w:val="12"/>
+      </w:rPr>
+      <w:t xml:space="preserve"> koordinerar landstingens och regionernas samarbete för att </w:t>
+    </w:r>
+    <w:r>
+      <w:rPr>
+        <w:szCs w:val="12"/>
+      </w:rPr>
+      <w:t xml:space="preserve">förverkliga strategin för Nationell </w:t>
+    </w:r>
+    <w:proofErr w:type="spellStart"/>
+    <w:r>
+      <w:rPr>
+        <w:szCs w:val="12"/>
+      </w:rPr>
+      <w:t>eHälsa</w:t>
+    </w:r>
+    <w:proofErr w:type="spellEnd"/>
+    <w:r>
+      <w:rPr>
+        <w:szCs w:val="12"/>
+      </w:rPr>
+      <w:t xml:space="preserve"> – tillgänglig och säker information inom vård och omsorg</w:t>
+    </w:r>
+    <w:r>
+      <w:rPr>
+        <w:color w:val="333333"/>
+        <w:szCs w:val="12"/>
+      </w:rPr>
+      <w:t xml:space="preserve">. Centret ska skapa den långsiktighet som krävs för att utveckla och införa gemensamma </w:t>
+    </w:r>
+    <w:proofErr w:type="spellStart"/>
+    <w:r>
+      <w:rPr>
+        <w:color w:val="333333"/>
+        <w:szCs w:val="12"/>
+      </w:rPr>
+      <w:t>eHälsostöd</w:t>
+    </w:r>
+    <w:proofErr w:type="spellEnd"/>
+    <w:r>
+      <w:rPr>
+        <w:color w:val="333333"/>
+        <w:szCs w:val="12"/>
+      </w:rPr>
+      <w:t xml:space="preserve">, infrastruktur och standarder som förbättrar informationstillgänglighet, kvalitet och patientsäkerhet. </w:t>
+    </w:r>
+    <w:r>
+      <w:rPr>
+        <w:i/>
+        <w:iCs/>
+        <w:color w:val="333333"/>
+        <w:szCs w:val="12"/>
+      </w:rPr>
+      <w:t xml:space="preserve">Center för </w:t>
+    </w:r>
+    <w:proofErr w:type="spellStart"/>
+    <w:r>
+      <w:rPr>
+        <w:i/>
+        <w:iCs/>
+        <w:color w:val="333333"/>
+        <w:szCs w:val="12"/>
+      </w:rPr>
+      <w:t>eHälsa</w:t>
+    </w:r>
+    <w:proofErr w:type="spellEnd"/>
+    <w:r>
+      <w:rPr>
+        <w:i/>
+        <w:iCs/>
+        <w:color w:val="333333"/>
+        <w:szCs w:val="12"/>
+      </w:rPr>
+      <w:t xml:space="preserve"> i samverkan</w:t>
     </w:r>
     <w:r>
       <w:rPr>
@@ -2547,10 +2742,7 @@
     </w:r>
     <w:bookmarkStart w:id="13" w:name="Date1"/>
     <w:r>
-      <w:t>14</w:t>
-    </w:r>
-    <w:r>
-      <w:t xml:space="preserve"> </w:t>
+      <w:t xml:space="preserve">21 </w:t>
     </w:r>
     <w:r>
       <w:t>mars</w:t>
@@ -2677,7 +2869,7 @@
                               <w:sz w:val="16"/>
                               <w:szCs w:val="16"/>
                             </w:rPr>
-                            <w:t>3</w:t>
+                            <w:t>4</w:t>
                           </w:r>
                           <w:r>
                             <w:rPr>
@@ -2693,31 +2885,16 @@
                             </w:rPr>
                             <w:t xml:space="preserve"> (</w:t>
                           </w:r>
-                          <w:r>
-                            <w:fldChar w:fldCharType="begin"/>
-                          </w:r>
-                          <w:r>
-                            <w:instrText xml:space="preserve"> SECTIONPAGES   \* MERGEFORMAT </w:instrText>
-                          </w:r>
-                          <w:r>
-                            <w:fldChar w:fldCharType="separate"/>
-                          </w:r>
-                          <w:r>
-                            <w:rPr>
-                              <w:noProof/>
-                              <w:sz w:val="16"/>
-                              <w:szCs w:val="16"/>
-                            </w:rPr>
-                            <w:t>5</w:t>
-                          </w:r>
-                          <w:r>
-                            <w:rPr>
-                              <w:noProof/>
-                              <w:sz w:val="16"/>
-                              <w:szCs w:val="16"/>
-                            </w:rPr>
-                            <w:fldChar w:fldCharType="end"/>
-                          </w:r>
+                          <w:fldSimple w:instr=" SECTIONPAGES   \* MERGEFORMAT ">
+                            <w:r>
+                              <w:rPr>
+                                <w:noProof/>
+                                <w:sz w:val="16"/>
+                                <w:szCs w:val="16"/>
+                              </w:rPr>
+                              <w:t>5</w:t>
+                            </w:r>
+                          </w:fldSimple>
                           <w:r>
                             <w:rPr>
                               <w:sz w:val="16"/>
@@ -2783,7 +2960,7 @@
                         <w:sz w:val="16"/>
                         <w:szCs w:val="16"/>
                       </w:rPr>
-                      <w:t>3</w:t>
+                      <w:t>4</w:t>
                     </w:r>
                     <w:r>
                       <w:rPr>
@@ -2799,31 +2976,16 @@
                       </w:rPr>
                       <w:t xml:space="preserve"> (</w:t>
                     </w:r>
-                    <w:r>
-                      <w:fldChar w:fldCharType="begin"/>
-                    </w:r>
-                    <w:r>
-                      <w:instrText xml:space="preserve"> SECTIONPAGES   \* MERGEFORMAT </w:instrText>
-                    </w:r>
-                    <w:r>
-                      <w:fldChar w:fldCharType="separate"/>
-                    </w:r>
-                    <w:r>
-                      <w:rPr>
-                        <w:noProof/>
-                        <w:sz w:val="16"/>
-                        <w:szCs w:val="16"/>
-                      </w:rPr>
-                      <w:t>5</w:t>
-                    </w:r>
-                    <w:r>
-                      <w:rPr>
-                        <w:noProof/>
-                        <w:sz w:val="16"/>
-                        <w:szCs w:val="16"/>
-                      </w:rPr>
-                      <w:fldChar w:fldCharType="end"/>
-                    </w:r>
+                    <w:fldSimple w:instr=" SECTIONPAGES   \* MERGEFORMAT ">
+                      <w:r>
+                        <w:rPr>
+                          <w:noProof/>
+                          <w:sz w:val="16"/>
+                          <w:szCs w:val="16"/>
+                        </w:rPr>
+                        <w:t>5</w:t>
+                      </w:r>
+                    </w:fldSimple>
                     <w:r>
                       <w:rPr>
                         <w:sz w:val="16"/>
@@ -2919,10 +3081,7 @@
     </w:r>
     <w:bookmarkStart w:id="16" w:name="Date"/>
     <w:r>
-      <w:t>1</w:t>
-    </w:r>
-    <w:r>
-      <w:t>4</w:t>
+      <w:t>21</w:t>
     </w:r>
     <w:r>
       <w:t xml:space="preserve"> </w:t>
@@ -2992,7 +3151,25 @@
               <w:sz w:val="14"/>
               <w:szCs w:val="14"/>
             </w:rPr>
-            <w:t>Center för eHälsa i samverkan</w:t>
+            <w:t xml:space="preserve">Center för </w:t>
+          </w:r>
+          <w:proofErr w:type="spellStart"/>
+          <w:r>
+            <w:rPr>
+              <w:rFonts w:cs="Georgia"/>
+              <w:sz w:val="14"/>
+              <w:szCs w:val="14"/>
+            </w:rPr>
+            <w:t>eHälsa</w:t>
+          </w:r>
+          <w:proofErr w:type="spellEnd"/>
+          <w:r>
+            <w:rPr>
+              <w:rFonts w:cs="Georgia"/>
+              <w:sz w:val="14"/>
+              <w:szCs w:val="14"/>
+            </w:rPr>
+            <w:t xml:space="preserve"> i samverkan</w:t>
           </w:r>
         </w:p>
         <w:p>
@@ -3022,13 +3199,23 @@
               <w:szCs w:val="12"/>
             </w:rPr>
           </w:pPr>
+          <w:proofErr w:type="spellStart"/>
           <w:r>
             <w:rPr>
               <w:rFonts w:cs="Georgia"/>
               <w:sz w:val="12"/>
               <w:szCs w:val="12"/>
             </w:rPr>
-            <w:t>Vxl: 08-452 70 00</w:t>
+            <w:t>Vxl</w:t>
+          </w:r>
+          <w:proofErr w:type="spellEnd"/>
+          <w:r>
+            <w:rPr>
+              <w:rFonts w:cs="Georgia"/>
+              <w:sz w:val="12"/>
+              <w:szCs w:val="12"/>
+            </w:rPr>
+            <w:t>: 08-452 70 00</w:t>
           </w:r>
         </w:p>
         <w:p>
@@ -3040,6 +3227,7 @@
               <w:szCs w:val="12"/>
             </w:rPr>
           </w:pPr>
+          <w:proofErr w:type="gramStart"/>
           <w:r>
             <w:rPr>
               <w:rFonts w:cs="Georgia"/>
@@ -3072,7 +3260,16 @@
               <w:sz w:val="12"/>
               <w:szCs w:val="12"/>
             </w:rPr>
-            <w:t>0708-224186</w:t>
+            <w:t>0708</w:t>
+          </w:r>
+          <w:proofErr w:type="gramEnd"/>
+          <w:r>
+            <w:rPr>
+              <w:rFonts w:cs="Georgia"/>
+              <w:sz w:val="12"/>
+              <w:szCs w:val="12"/>
+            </w:rPr>
+            <w:t>-224186</w:t>
           </w:r>
         </w:p>
         <w:p>
@@ -3341,31 +3538,16 @@
                             </w:rPr>
                             <w:t xml:space="preserve"> (</w:t>
                           </w:r>
-                          <w:r>
-                            <w:fldChar w:fldCharType="begin"/>
-                          </w:r>
-                          <w:r>
-                            <w:instrText xml:space="preserve"> SECTIONPAGES   \* MERGEFORMAT </w:instrText>
-                          </w:r>
-                          <w:r>
-                            <w:fldChar w:fldCharType="separate"/>
-                          </w:r>
-                          <w:r>
-                            <w:rPr>
-                              <w:noProof/>
-                              <w:sz w:val="16"/>
-                              <w:szCs w:val="16"/>
-                            </w:rPr>
-                            <w:t>5</w:t>
-                          </w:r>
-                          <w:r>
-                            <w:rPr>
-                              <w:noProof/>
-                              <w:sz w:val="16"/>
-                              <w:szCs w:val="16"/>
-                            </w:rPr>
-                            <w:fldChar w:fldCharType="end"/>
-                          </w:r>
+                          <w:fldSimple w:instr=" SECTIONPAGES   \* MERGEFORMAT ">
+                            <w:r>
+                              <w:rPr>
+                                <w:noProof/>
+                                <w:sz w:val="16"/>
+                                <w:szCs w:val="16"/>
+                              </w:rPr>
+                              <w:t>5</w:t>
+                            </w:r>
+                          </w:fldSimple>
                           <w:r>
                             <w:rPr>
                               <w:sz w:val="16"/>
@@ -3447,31 +3629,16 @@
                       </w:rPr>
                       <w:t xml:space="preserve"> (</w:t>
                     </w:r>
-                    <w:r>
-                      <w:fldChar w:fldCharType="begin"/>
-                    </w:r>
-                    <w:r>
-                      <w:instrText xml:space="preserve"> SECTIONPAGES   \* MERGEFORMAT </w:instrText>
-                    </w:r>
-                    <w:r>
-                      <w:fldChar w:fldCharType="separate"/>
-                    </w:r>
-                    <w:r>
-                      <w:rPr>
-                        <w:noProof/>
-                        <w:sz w:val="16"/>
-                        <w:szCs w:val="16"/>
-                      </w:rPr>
-                      <w:t>5</w:t>
-                    </w:r>
-                    <w:r>
-                      <w:rPr>
-                        <w:noProof/>
-                        <w:sz w:val="16"/>
-                        <w:szCs w:val="16"/>
-                      </w:rPr>
-                      <w:fldChar w:fldCharType="end"/>
-                    </w:r>
+                    <w:fldSimple w:instr=" SECTIONPAGES   \* MERGEFORMAT ">
+                      <w:r>
+                        <w:rPr>
+                          <w:noProof/>
+                          <w:sz w:val="16"/>
+                          <w:szCs w:val="16"/>
+                        </w:rPr>
+                        <w:t>5</w:t>
+                      </w:r>
+                    </w:fldSimple>
                     <w:r>
                       <w:rPr>
                         <w:sz w:val="16"/>
@@ -8530,7 +8697,7 @@
 </file>
 
 <file path=customXml/itemProps1.xml><?xml version="1.0" encoding="utf-8"?>
-<ds:datastoreItem xmlns:ds="http://schemas.openxmlformats.org/officeDocument/2006/customXml" ds:itemID="{A751194F-0FE4-4A78-99E5-D03C983557A7}">
+<ds:datastoreItem xmlns:ds="http://schemas.openxmlformats.org/officeDocument/2006/customXml" ds:itemID="{D6B4C43F-B54E-4D64-8D4D-88C22050D910}">
   <ds:schemaRefs>
     <ds:schemaRef ds:uri="http://schemas.openxmlformats.org/officeDocument/2006/bibliography"/>
   </ds:schemaRefs>

</xml_diff>